<commit_message>
New translations Facilitators guidelines - Game of Life.docx (Swahili, Kenya)
</commit_message>
<xml_diff>
--- a/facilitation_guides/translation/swa/Facilitators guidelines - Game of Life.docx
+++ b/facilitation_guides/translation/swa/Facilitators guidelines - Game of Life.docx
@@ -103,7 +103,7 @@
                 <w:shd w:fill="auto" w:val="clear"/>
                 <w:vertAlign w:val="baseline"/>
               </w:rPr>
-              <w:t xml:space="preserve">Video Title</w:t>
+              <w:t xml:space="preserve">Kichwa cha Video</w:t>
             </w:r>
           </w:p>
         </w:tc>
@@ -216,7 +216,7 @@
                 <w:shd w:fill="auto" w:val="clear"/>
                 <w:vertAlign w:val="baseline"/>
               </w:rPr>
-              <w:t>Topic</w:t>
+              <w:t>Mada</w:t>
             </w:r>
           </w:p>
         </w:tc>
@@ -327,7 +327,7 @@
                 <w:shd w:fill="auto" w:val="clear"/>
                 <w:vertAlign w:val="baseline"/>
               </w:rPr>
-              <w:t>Aim(s)</w:t>
+              <w:t>Malengo</w:t>
             </w:r>
           </w:p>
         </w:tc>
@@ -454,7 +454,7 @@
                 <w:shd w:fill="auto" w:val="clear"/>
                 <w:vertAlign w:val="baseline"/>
               </w:rPr>
-              <w:t>Length</w:t>
+              <w:t>Urefu</w:t>
             </w:r>
           </w:p>
         </w:tc>
@@ -581,7 +581,7 @@
                 <w:shd w:fill="auto" w:val="clear"/>
                 <w:vertAlign w:val="baseline"/>
               </w:rPr>
-              <w:t xml:space="preserve">Camp Location</w:t>
+              <w:t xml:space="preserve">Mahali pa Kambi</w:t>
             </w:r>
           </w:p>
         </w:tc>
@@ -737,7 +737,7 @@
                 <w:shd w:fill="auto" w:val="clear"/>
                 <w:vertAlign w:val="baseline"/>
               </w:rPr>
-              <w:t>Facilitators</w:t>
+              <w:t>Wawezeshaji</w:t>
             </w:r>
           </w:p>
         </w:tc>
@@ -879,7 +879,7 @@
                 <w:shd w:fill="auto" w:val="clear"/>
                 <w:vertAlign w:val="baseline"/>
               </w:rPr>
-              <w:t xml:space="preserve">N. of students</w:t>
+              <w:t xml:space="preserve">N. ya wanafunzi</w:t>
             </w:r>
           </w:p>
         </w:tc>
@@ -1021,7 +1021,7 @@
                 <w:shd w:fill="auto" w:val="clear"/>
                 <w:vertAlign w:val="baseline"/>
               </w:rPr>
-              <w:t>Date</w:t>
+              <w:t>Tarehe</w:t>
             </w:r>
           </w:p>
         </w:tc>
@@ -1177,7 +1177,7 @@
                 <w:shd w:fill="auto" w:val="clear"/>
                 <w:vertAlign w:val="baseline"/>
               </w:rPr>
-              <w:t>Resources</w:t>
+              <w:t>Rasilimali</w:t>
             </w:r>
           </w:p>
           <w:p>
@@ -1222,7 +1222,7 @@
                 <w:shd w:fill="auto" w:val="clear"/>
                 <w:vertAlign w:val="baseline"/>
               </w:rPr>
-              <w:t>needed</w:t>
+              <w:t>inahitajika</w:t>
             </w:r>
           </w:p>
         </w:tc>
@@ -1348,7 +1348,7 @@
                 <w:shd w:fill="auto" w:val="clear"/>
                 <w:vertAlign w:val="baseline"/>
               </w:rPr>
-              <w:t>Preparations</w:t>
+              <w:t>Maandalizi</w:t>
             </w:r>
           </w:p>
         </w:tc>
@@ -1550,7 +1550,7 @@
                 <w:shd w:fill="auto" w:val="clear"/>
                 <w:vertAlign w:val="baseline"/>
               </w:rPr>
-              <w:t xml:space="preserve">Video time</w:t>
+              <w:t xml:space="preserve">Muda wa video</w:t>
             </w:r>
           </w:p>
         </w:tc>
@@ -1614,7 +1614,7 @@
                 <w:shd w:fill="auto" w:val="clear"/>
                 <w:vertAlign w:val="baseline"/>
               </w:rPr>
-              <w:t xml:space="preserve">What facilitator does</w:t>
+              <w:t xml:space="preserve">Mwezeshaji anafanya nini</w:t>
             </w:r>
           </w:p>
         </w:tc>
@@ -1678,7 +1678,7 @@
                 <w:shd w:fill="auto" w:val="clear"/>
                 <w:vertAlign w:val="baseline"/>
               </w:rPr>
-              <w:t xml:space="preserve">What learners do</w:t>
+              <w:t xml:space="preserve">Wanachofanya wanafunzi</w:t>
             </w:r>
           </w:p>
         </w:tc>
@@ -1846,7 +1846,7 @@
                 <w:shd w:fill="auto" w:val="clear"/>
                 <w:vertAlign w:val="baseline"/>
               </w:rPr>
-              <w:t xml:space="preserve">General VMC Video Introduction</w:t>
+              <w:t xml:space="preserve">Utangulizi Mkuu wa Video ya VMC</w:t>
             </w:r>
           </w:p>
         </w:tc>
@@ -1958,7 +1958,7 @@
                 <w:shd w:fill="auto" w:val="clear"/>
                 <w:vertAlign w:val="baseline"/>
               </w:rPr>
-              <w:t xml:space="preserve">Video Introduction</w:t>
+              <w:t xml:space="preserve">Utangulizi wa Video</w:t>
             </w:r>
           </w:p>
         </w:tc>
@@ -2989,7 +2989,7 @@
                 <w:shd w:fill="auto" w:val="clear"/>
                 <w:vertAlign w:val="baseline"/>
               </w:rPr>
-              <w:t xml:space="preserve">Assist the process, provoke thoughts</w:t>
+              <w:t xml:space="preserve">Kusaidia mchakato, kuchochea mawazo</w:t>
             </w:r>
           </w:p>
         </w:tc>
@@ -3197,7 +3197,7 @@
                 <w:shd w:fill="auto" w:val="clear"/>
                 <w:vertAlign w:val="baseline"/>
               </w:rPr>
-              <w:t>Solution</w:t>
+              <w:t>Suluhisho</w:t>
             </w:r>
           </w:p>
         </w:tc>
@@ -8930,7 +8930,7 @@
       <w:rPr>
         <w:sz w:val="24"/>
         <w:szCs w:val="24"/>
-        <w:lang w:val="sw-TZ"/>
+        <w:lang w:val="sw-KE"/>
       </w:rPr>
     </w:rPrDefault>
     <w:pPrDefault>

</xml_diff>

<commit_message>
New translations facilitators guidelines - game of life.docx (Swahili, Tanzania)
</commit_message>
<xml_diff>
--- a/facilitation_guides/translation/swa/Facilitators guidelines - Game of Life.docx
+++ b/facilitation_guides/translation/swa/Facilitators guidelines - Game of Life.docx
@@ -103,7 +103,7 @@
                 <w:shd w:fill="auto" w:val="clear"/>
                 <w:vertAlign w:val="baseline"/>
               </w:rPr>
-              <w:t xml:space="preserve">Kichwa cha Video</w:t>
+              <w:t xml:space="preserve">Video Title</w:t>
             </w:r>
           </w:p>
         </w:tc>
@@ -216,7 +216,7 @@
                 <w:shd w:fill="auto" w:val="clear"/>
                 <w:vertAlign w:val="baseline"/>
               </w:rPr>
-              <w:t>Mada</w:t>
+              <w:t>Topic</w:t>
             </w:r>
           </w:p>
         </w:tc>
@@ -327,7 +327,7 @@
                 <w:shd w:fill="auto" w:val="clear"/>
                 <w:vertAlign w:val="baseline"/>
               </w:rPr>
-              <w:t>Malengo</w:t>
+              <w:t>Aim(s)</w:t>
             </w:r>
           </w:p>
         </w:tc>
@@ -454,7 +454,7 @@
                 <w:shd w:fill="auto" w:val="clear"/>
                 <w:vertAlign w:val="baseline"/>
               </w:rPr>
-              <w:t>Urefu</w:t>
+              <w:t>Length</w:t>
             </w:r>
           </w:p>
         </w:tc>
@@ -581,7 +581,7 @@
                 <w:shd w:fill="auto" w:val="clear"/>
                 <w:vertAlign w:val="baseline"/>
               </w:rPr>
-              <w:t xml:space="preserve">Mahali pa Kambi</w:t>
+              <w:t xml:space="preserve">Camp Location</w:t>
             </w:r>
           </w:p>
         </w:tc>
@@ -737,7 +737,7 @@
                 <w:shd w:fill="auto" w:val="clear"/>
                 <w:vertAlign w:val="baseline"/>
               </w:rPr>
-              <w:t>Wawezeshaji</w:t>
+              <w:t>Facilitators</w:t>
             </w:r>
           </w:p>
         </w:tc>
@@ -879,7 +879,7 @@
                 <w:shd w:fill="auto" w:val="clear"/>
                 <w:vertAlign w:val="baseline"/>
               </w:rPr>
-              <w:t xml:space="preserve">N. ya wanafunzi</w:t>
+              <w:t xml:space="preserve">N. of students</w:t>
             </w:r>
           </w:p>
         </w:tc>
@@ -1021,7 +1021,7 @@
                 <w:shd w:fill="auto" w:val="clear"/>
                 <w:vertAlign w:val="baseline"/>
               </w:rPr>
-              <w:t>Tarehe</w:t>
+              <w:t>Date</w:t>
             </w:r>
           </w:p>
         </w:tc>
@@ -1177,7 +1177,7 @@
                 <w:shd w:fill="auto" w:val="clear"/>
                 <w:vertAlign w:val="baseline"/>
               </w:rPr>
-              <w:t>Rasilimali</w:t>
+              <w:t>Resources</w:t>
             </w:r>
           </w:p>
           <w:p>
@@ -1222,7 +1222,7 @@
                 <w:shd w:fill="auto" w:val="clear"/>
                 <w:vertAlign w:val="baseline"/>
               </w:rPr>
-              <w:t>inahitajika</w:t>
+              <w:t>needed</w:t>
             </w:r>
           </w:p>
         </w:tc>
@@ -1348,7 +1348,7 @@
                 <w:shd w:fill="auto" w:val="clear"/>
                 <w:vertAlign w:val="baseline"/>
               </w:rPr>
-              <w:t>Maandalizi</w:t>
+              <w:t>Preparations</w:t>
             </w:r>
           </w:p>
         </w:tc>
@@ -1550,7 +1550,7 @@
                 <w:shd w:fill="auto" w:val="clear"/>
                 <w:vertAlign w:val="baseline"/>
               </w:rPr>
-              <w:t xml:space="preserve">Muda wa video</w:t>
+              <w:t xml:space="preserve">Video time</w:t>
             </w:r>
           </w:p>
         </w:tc>
@@ -1614,7 +1614,7 @@
                 <w:shd w:fill="auto" w:val="clear"/>
                 <w:vertAlign w:val="baseline"/>
               </w:rPr>
-              <w:t xml:space="preserve">Mwezeshaji anafanya nini</w:t>
+              <w:t xml:space="preserve">What facilitator does</w:t>
             </w:r>
           </w:p>
         </w:tc>
@@ -1678,7 +1678,7 @@
                 <w:shd w:fill="auto" w:val="clear"/>
                 <w:vertAlign w:val="baseline"/>
               </w:rPr>
-              <w:t xml:space="preserve">Wanachofanya wanafunzi</w:t>
+              <w:t xml:space="preserve">What learners do</w:t>
             </w:r>
           </w:p>
         </w:tc>
@@ -1846,7 +1846,7 @@
                 <w:shd w:fill="auto" w:val="clear"/>
                 <w:vertAlign w:val="baseline"/>
               </w:rPr>
-              <w:t xml:space="preserve">Utangulizi Mkuu wa Video ya VMC</w:t>
+              <w:t xml:space="preserve">General VMC Video Introduction</w:t>
             </w:r>
           </w:p>
         </w:tc>
@@ -1958,7 +1958,7 @@
                 <w:shd w:fill="auto" w:val="clear"/>
                 <w:vertAlign w:val="baseline"/>
               </w:rPr>
-              <w:t xml:space="preserve">Utangulizi wa Video</w:t>
+              <w:t xml:space="preserve">Video Introduction</w:t>
             </w:r>
           </w:p>
         </w:tc>
@@ -2989,7 +2989,7 @@
                 <w:shd w:fill="auto" w:val="clear"/>
                 <w:vertAlign w:val="baseline"/>
               </w:rPr>
-              <w:t xml:space="preserve">Kusaidia mchakato, kuchochea mawazo</w:t>
+              <w:t xml:space="preserve">Assist the process, provoke thoughts</w:t>
             </w:r>
           </w:p>
         </w:tc>
@@ -3197,7 +3197,7 @@
                 <w:shd w:fill="auto" w:val="clear"/>
                 <w:vertAlign w:val="baseline"/>
               </w:rPr>
-              <w:t>Suluhisho</w:t>
+              <w:t>Solution</w:t>
             </w:r>
           </w:p>
         </w:tc>
@@ -8930,7 +8930,7 @@
       <w:rPr>
         <w:sz w:val="24"/>
         <w:szCs w:val="24"/>
-        <w:lang w:val="sw-KE"/>
+        <w:lang w:val="sw-TZ"/>
       </w:rPr>
     </w:rPrDefault>
     <w:pPrDefault>

</xml_diff>